<commit_message>
update syllabus with class sessions
</commit_message>
<xml_diff>
--- a/LUX_NLP_Syllabus_revised Sept15.docx
+++ b/LUX_NLP_Syllabus_revised Sept15.docx
@@ -141,20 +141,11 @@
           <w:rPr>
             <w:rStyle w:val="Hyperlink"/>
           </w:rPr>
-          <w:t>www.</w:t>
-        </w:r>
-        <w:r>
-          <w:rPr>
-            <w:rStyle w:val="Hyperlink"/>
-          </w:rPr>
-          <w:t>Moodle.uni.lu</w:t>
+          <w:t>www.Moodle.uni.lu</w:t>
         </w:r>
       </w:hyperlink>
       <w:r>
-        <w:t xml:space="preserve"> </w:t>
-      </w:r>
-      <w:r>
-        <w:t>(TBD)</w:t>
+        <w:t xml:space="preserve"> (TBD)</w:t>
       </w:r>
     </w:p>
     <w:p>
@@ -256,13 +247,7 @@
         </w:tabs>
       </w:pPr>
       <w:r>
-        <w:t>Textbook: Text Mining in Practice with R</w:t>
-      </w:r>
-      <w:r>
-        <w:t xml:space="preserve"> </w:t>
-      </w:r>
-      <w:r>
-        <w:t>ISBN-10: 1119282012</w:t>
+        <w:t>Textbook: Text Mining in Practice with R ISBN-10: 1119282012</w:t>
       </w:r>
     </w:p>
     <w:p>
@@ -363,10 +348,7 @@
         </w:r>
       </w:hyperlink>
       <w:r>
-        <w:t xml:space="preserve"> </w:t>
-      </w:r>
-      <w:r>
-        <w:t>but issues may arise due to free tier limits.  This is not recommended.</w:t>
+        <w:t xml:space="preserve"> but issues may arise due to free tier limits.  This is not recommended.</w:t>
       </w:r>
     </w:p>
     <w:p>
@@ -791,10 +773,7 @@
         </w:tabs>
       </w:pPr>
       <w:r>
-        <w:t xml:space="preserve">Class Participation – 10% </w:t>
-      </w:r>
-      <w:r>
-        <w:t xml:space="preserve">Class participation is not free credit.  If students do not contribute, they will not receive class participation credit.  </w:t>
+        <w:t xml:space="preserve">Class Participation – 10% Class participation is not free credit.  If students do not contribute, they will not receive class participation credit.  </w:t>
       </w:r>
     </w:p>
     <w:p>
@@ -916,6 +895,13 @@
       <w:r>
         <w:t xml:space="preserve">Is the technology behind smart speakers that employ natural language analysis helpful or intrusive?  Would you as a professional want to work on a project to create this technology in other areas such as smart speakers in the workplace?  If these devices are placed in a workplace could they result in liability or bad actors listening in?   </w:t>
       </w:r>
+    </w:p>
+    <w:p>
+      <w:pPr>
+        <w:tabs>
+          <w:tab w:val="left" w:pos="1067"/>
+        </w:tabs>
+      </w:pPr>
     </w:p>
     <w:p>
       <w:pPr>
@@ -1150,6 +1136,7 @@
               <w:rPr>
                 <w:b/>
               </w:rPr>
+              <w:lastRenderedPageBreak/>
               <w:t xml:space="preserve">Broad sophistication- </w:t>
             </w:r>
             <w:r>
@@ -1527,7 +1514,846 @@
           <w:tab w:val="left" w:pos="1067"/>
         </w:tabs>
       </w:pPr>
-    </w:p>
+      <w:r>
+        <w:t>Class Session Plan</w:t>
+      </w:r>
+    </w:p>
+    <w:p>
+      <w:pPr>
+        <w:tabs>
+          <w:tab w:val="left" w:pos="1067"/>
+        </w:tabs>
+        <w:rPr>
+          <w:i/>
+          <w:iCs/>
+        </w:rPr>
+      </w:pPr>
+      <w:r>
+        <w:rPr>
+          <w:i/>
+          <w:iCs/>
+        </w:rPr>
+        <w:t>*Depending on cohort understanding and dialog, changes are likely to occur to improve learning outcomes.</w:t>
+      </w:r>
+    </w:p>
+    <w:p>
+      <w:pPr>
+        <w:tabs>
+          <w:tab w:val="left" w:pos="1067"/>
+        </w:tabs>
+      </w:pPr>
+    </w:p>
+    <w:tbl>
+      <w:tblPr>
+        <w:tblStyle w:val="TableGrid"/>
+        <w:tblW w:w="9586" w:type="dxa"/>
+        <w:tblLook w:val="04A0" w:firstRow="1" w:lastRow="0" w:firstColumn="1" w:lastColumn="0" w:noHBand="0" w:noVBand="1"/>
+      </w:tblPr>
+      <w:tblGrid>
+        <w:gridCol w:w="1336"/>
+        <w:gridCol w:w="1915"/>
+        <w:gridCol w:w="1630"/>
+        <w:gridCol w:w="1016"/>
+        <w:gridCol w:w="3689"/>
+      </w:tblGrid>
+      <w:tr>
+        <w:tc>
+          <w:tcPr>
+            <w:tcW w:w="1336" w:type="dxa"/>
+          </w:tcPr>
+          <w:p>
+            <w:r>
+              <w:t>Date</w:t>
+            </w:r>
+          </w:p>
+        </w:tc>
+        <w:tc>
+          <w:tcPr>
+            <w:tcW w:w="3545" w:type="dxa"/>
+            <w:gridSpan w:val="2"/>
+          </w:tcPr>
+          <w:p>
+            <w:pPr>
+              <w:jc w:val="center"/>
+            </w:pPr>
+            <w:r>
+              <w:t>If remote:</w:t>
+            </w:r>
+          </w:p>
+          <w:p>
+            <w:pPr>
+              <w:jc w:val="center"/>
+            </w:pPr>
+            <w:r>
+              <w:t xml:space="preserve">2:30-5pm Luxembourg </w:t>
+            </w:r>
+          </w:p>
+          <w:p>
+            <w:pPr>
+              <w:jc w:val="center"/>
+            </w:pPr>
+            <w:r>
+              <w:t>(8:30am-11am EST)</w:t>
+            </w:r>
+          </w:p>
+          <w:p>
+            <w:pPr>
+              <w:jc w:val="center"/>
+            </w:pPr>
+          </w:p>
+        </w:tc>
+        <w:tc>
+          <w:tcPr>
+            <w:tcW w:w="1016" w:type="dxa"/>
+          </w:tcPr>
+          <w:p>
+            <w:r>
+              <w:lastRenderedPageBreak/>
+              <w:t>Reading Due</w:t>
+            </w:r>
+          </w:p>
+        </w:tc>
+        <w:tc>
+          <w:tcPr>
+            <w:tcW w:w="3689" w:type="dxa"/>
+          </w:tcPr>
+          <w:p>
+            <w:pPr>
+              <w:rPr>
+                <w:b/>
+                <w:bCs/>
+              </w:rPr>
+            </w:pPr>
+            <w:r>
+              <w:rPr>
+                <w:b/>
+                <w:bCs/>
+              </w:rPr>
+              <w:t>Assignments</w:t>
+            </w:r>
+            <w:r>
+              <w:rPr>
+                <w:b/>
+                <w:bCs/>
+              </w:rPr>
+              <w:t xml:space="preserve"> Due</w:t>
+            </w:r>
+          </w:p>
+        </w:tc>
+      </w:tr>
+      <w:tr>
+        <w:tc>
+          <w:tcPr>
+            <w:tcW w:w="1336" w:type="dxa"/>
+          </w:tcPr>
+          <w:p>
+            <w:r>
+              <w:t>Oct 11</w:t>
+            </w:r>
+          </w:p>
+          <w:p>
+            <w:r>
+              <w:t>Monday</w:t>
+            </w:r>
+          </w:p>
+          <w:p/>
+        </w:tc>
+        <w:tc>
+          <w:tcPr>
+            <w:tcW w:w="1915" w:type="dxa"/>
+          </w:tcPr>
+          <w:p>
+            <w:r>
+              <w:t>Administrative &amp; Introductions</w:t>
+            </w:r>
+          </w:p>
+          <w:p>
+            <w:r>
+              <w:t>What is Text Mining?</w:t>
+            </w:r>
+          </w:p>
+          <w:p/>
+        </w:tc>
+        <w:tc>
+          <w:tcPr>
+            <w:tcW w:w="1630" w:type="dxa"/>
+          </w:tcPr>
+          <w:p>
+            <w:r>
+              <w:t>R Data Types: Strings</w:t>
+            </w:r>
+          </w:p>
+        </w:tc>
+        <w:tc>
+          <w:tcPr>
+            <w:tcW w:w="1016" w:type="dxa"/>
+          </w:tcPr>
+          <w:p>
+            <w:r>
+              <w:t>Chapter 1</w:t>
+            </w:r>
+          </w:p>
+        </w:tc>
+        <w:tc>
+          <w:tcPr>
+            <w:tcW w:w="3689" w:type="dxa"/>
+          </w:tcPr>
+          <w:p>
+            <w:r>
+              <w:t>Administrative Setup:</w:t>
+            </w:r>
+          </w:p>
+          <w:p>
+            <w:pPr>
+              <w:pStyle w:val="ListParagraph"/>
+              <w:numPr>
+                <w:ilvl w:val="0"/>
+                <w:numId w:val="7"/>
+              </w:numPr>
+              <w:ind w:left="118" w:hanging="152"/>
+            </w:pPr>
+            <w:r>
+              <w:t>Install R/Rstudio on your laptop, or create R Studio Cloud Account</w:t>
+            </w:r>
+          </w:p>
+          <w:p>
+            <w:pPr>
+              <w:pStyle w:val="ListParagraph"/>
+              <w:numPr>
+                <w:ilvl w:val="0"/>
+                <w:numId w:val="7"/>
+              </w:numPr>
+              <w:ind w:left="118" w:hanging="152"/>
+            </w:pPr>
+            <w:r>
+              <w:t>Connect to Git Student Repository</w:t>
+            </w:r>
+          </w:p>
+        </w:tc>
+      </w:tr>
+      <w:tr>
+        <w:tc>
+          <w:tcPr>
+            <w:tcW w:w="1336" w:type="dxa"/>
+          </w:tcPr>
+          <w:p>
+            <w:r>
+              <w:t>Oct 12</w:t>
+            </w:r>
+          </w:p>
+          <w:p>
+            <w:r>
+              <w:t>Tuesday</w:t>
+            </w:r>
+          </w:p>
+          <w:p/>
+        </w:tc>
+        <w:tc>
+          <w:tcPr>
+            <w:tcW w:w="1915" w:type="dxa"/>
+          </w:tcPr>
+          <w:p>
+            <w:r>
+              <w:t>PreProcessing Steps for Text Analysis</w:t>
+            </w:r>
+          </w:p>
+        </w:tc>
+        <w:tc>
+          <w:tcPr>
+            <w:tcW w:w="1630" w:type="dxa"/>
+          </w:tcPr>
+          <w:p>
+            <w:r>
+              <w:t>Term Frequency &amp; Bag of Words</w:t>
+            </w:r>
+          </w:p>
+        </w:tc>
+        <w:tc>
+          <w:tcPr>
+            <w:tcW w:w="1016" w:type="dxa"/>
+          </w:tcPr>
+          <w:p>
+            <w:pPr>
+              <w:rPr>
+                <w:sz w:val="22"/>
+              </w:rPr>
+            </w:pPr>
+            <w:r>
+              <w:rPr>
+                <w:sz w:val="22"/>
+              </w:rPr>
+              <w:t xml:space="preserve">Chapter </w:t>
+            </w:r>
+            <w:r>
+              <w:rPr>
+                <w:sz w:val="22"/>
+              </w:rPr>
+              <w:t>2</w:t>
+            </w:r>
+          </w:p>
+        </w:tc>
+        <w:tc>
+          <w:tcPr>
+            <w:tcW w:w="3689" w:type="dxa"/>
+          </w:tcPr>
+          <w:p>
+            <w:pPr>
+              <w:rPr>
+                <w:rFonts w:ascii="Arial" w:hAnsi="Arial" w:cs="Arial"/>
+                <w:color w:val="FF0000"/>
+                <w:sz w:val="22"/>
+              </w:rPr>
+            </w:pPr>
+            <w:r>
+              <w:rPr>
+                <w:rFonts w:ascii="Arial" w:hAnsi="Arial" w:cs="Arial"/>
+                <w:color w:val="FF0000"/>
+                <w:sz w:val="22"/>
+              </w:rPr>
+              <w:t>HW1 – Basics of R Coding</w:t>
+            </w:r>
+          </w:p>
+          <w:p>
+            <w:pPr>
+              <w:rPr>
+                <w:sz w:val="22"/>
+              </w:rPr>
+            </w:pPr>
+          </w:p>
+        </w:tc>
+      </w:tr>
+      <w:tr>
+        <w:tc>
+          <w:tcPr>
+            <w:tcW w:w="1336" w:type="dxa"/>
+          </w:tcPr>
+          <w:p>
+            <w:r>
+              <w:t>Oct 13 Wednesday</w:t>
+            </w:r>
+          </w:p>
+          <w:p/>
+        </w:tc>
+        <w:tc>
+          <w:tcPr>
+            <w:tcW w:w="1915" w:type="dxa"/>
+          </w:tcPr>
+          <w:p>
+            <w:r>
+              <w:t>Associations &amp; Dendrograms, word cloud</w:t>
+            </w:r>
+          </w:p>
+        </w:tc>
+        <w:tc>
+          <w:tcPr>
+            <w:tcW w:w="1630" w:type="dxa"/>
+          </w:tcPr>
+          <w:p>
+            <w:r>
+              <w:t>Comparison, commonality clouds, word networks, pyramid plots</w:t>
+            </w:r>
+          </w:p>
+        </w:tc>
+        <w:tc>
+          <w:tcPr>
+            <w:tcW w:w="1016" w:type="dxa"/>
+          </w:tcPr>
+          <w:p>
+            <w:r>
+              <w:t>Chapter 3</w:t>
+            </w:r>
+          </w:p>
+        </w:tc>
+        <w:tc>
+          <w:tcPr>
+            <w:tcW w:w="3689" w:type="dxa"/>
+          </w:tcPr>
+          <w:p>
+            <w:pPr>
+              <w:rPr>
+                <w:rFonts w:ascii="Arial" w:hAnsi="Arial" w:cs="Arial"/>
+                <w:color w:val="FF0000"/>
+                <w:sz w:val="22"/>
+              </w:rPr>
+            </w:pPr>
+            <w:r>
+              <w:rPr>
+                <w:rFonts w:ascii="Arial" w:hAnsi="Arial" w:cs="Arial"/>
+                <w:color w:val="FF0000"/>
+                <w:sz w:val="22"/>
+              </w:rPr>
+              <w:t>HW2 – Load &amp; clean documents, Identify the most frequent terms</w:t>
+            </w:r>
+          </w:p>
+          <w:p>
+            <w:pPr>
+              <w:rPr>
+                <w:sz w:val="22"/>
+              </w:rPr>
+            </w:pPr>
+          </w:p>
+        </w:tc>
+      </w:tr>
+      <w:tr>
+        <w:tc>
+          <w:tcPr>
+            <w:tcW w:w="1336" w:type="dxa"/>
+          </w:tcPr>
+          <w:p>
+            <w:r>
+              <w:t>Oct 14 Thursday</w:t>
+            </w:r>
+          </w:p>
+          <w:p/>
+        </w:tc>
+        <w:tc>
+          <w:tcPr>
+            <w:tcW w:w="1915" w:type="dxa"/>
+          </w:tcPr>
+          <w:p>
+            <w:r>
+              <w:t>Polarization</w:t>
+            </w:r>
+          </w:p>
+        </w:tc>
+        <w:tc>
+          <w:tcPr>
+            <w:tcW w:w="1630" w:type="dxa"/>
+          </w:tcPr>
+          <w:p>
+            <w:r>
+              <w:t>Sentiment Analysis</w:t>
+            </w:r>
+          </w:p>
+        </w:tc>
+        <w:tc>
+          <w:tcPr>
+            <w:tcW w:w="1016" w:type="dxa"/>
+          </w:tcPr>
+          <w:p>
+            <w:r>
+              <w:t>Chapter 4</w:t>
+            </w:r>
+          </w:p>
+        </w:tc>
+        <w:tc>
+          <w:tcPr>
+            <w:tcW w:w="3689" w:type="dxa"/>
+          </w:tcPr>
+          <w:p>
+            <w:pPr>
+              <w:rPr>
+                <w:b/>
+                <w:bCs/>
+                <w:sz w:val="22"/>
+              </w:rPr>
+            </w:pPr>
+          </w:p>
+        </w:tc>
+      </w:tr>
+      <w:tr>
+        <w:tc>
+          <w:tcPr>
+            <w:tcW w:w="1336" w:type="dxa"/>
+          </w:tcPr>
+          <w:p>
+            <w:r>
+              <w:t>Oct 15 Friday</w:t>
+            </w:r>
+          </w:p>
+          <w:p/>
+        </w:tc>
+        <w:tc>
+          <w:tcPr>
+            <w:tcW w:w="1915" w:type="dxa"/>
+          </w:tcPr>
+          <w:p>
+            <w:r>
+              <w:t>OpenNLP NER</w:t>
+            </w:r>
+          </w:p>
+        </w:tc>
+        <w:tc>
+          <w:tcPr>
+            <w:tcW w:w="1630" w:type="dxa"/>
+          </w:tcPr>
+          <w:p>
+            <w:r>
+              <w:t>UDPipe: multi-language &amp; lemmatization</w:t>
+            </w:r>
+          </w:p>
+        </w:tc>
+        <w:tc>
+          <w:tcPr>
+            <w:tcW w:w="1016" w:type="dxa"/>
+          </w:tcPr>
+          <w:p>
+            <w:pPr>
+              <w:rPr>
+                <w:sz w:val="22"/>
+              </w:rPr>
+            </w:pPr>
+            <w:r>
+              <w:rPr>
+                <w:sz w:val="22"/>
+              </w:rPr>
+              <w:t xml:space="preserve">Chapter </w:t>
+            </w:r>
+          </w:p>
+          <w:p>
+            <w:r>
+              <w:t>8</w:t>
+            </w:r>
+          </w:p>
+        </w:tc>
+        <w:tc>
+          <w:tcPr>
+            <w:tcW w:w="3689" w:type="dxa"/>
+          </w:tcPr>
+          <w:p>
+            <w:pPr>
+              <w:rPr>
+                <w:sz w:val="22"/>
+              </w:rPr>
+            </w:pPr>
+          </w:p>
+        </w:tc>
+      </w:tr>
+      <w:tr>
+        <w:tc>
+          <w:tcPr>
+            <w:tcW w:w="9586" w:type="dxa"/>
+            <w:gridSpan w:val="5"/>
+            <w:shd w:val="clear" w:color="auto" w:fill="808080" w:themeFill="background1" w:themeFillShade="80"/>
+          </w:tcPr>
+          <w:p>
+            <w:pPr>
+              <w:rPr>
+                <w:b/>
+              </w:rPr>
+            </w:pPr>
+          </w:p>
+        </w:tc>
+      </w:tr>
+      <w:tr>
+        <w:tc>
+          <w:tcPr>
+            <w:tcW w:w="1336" w:type="dxa"/>
+          </w:tcPr>
+          <w:p>
+            <w:r>
+              <w:t>Oct 18 Monday</w:t>
+            </w:r>
+          </w:p>
+          <w:p/>
+        </w:tc>
+        <w:tc>
+          <w:tcPr>
+            <w:tcW w:w="1915" w:type="dxa"/>
+          </w:tcPr>
+          <w:p>
+            <w:r>
+              <w:t xml:space="preserve">Clustering </w:t>
+            </w:r>
+          </w:p>
+        </w:tc>
+        <w:tc>
+          <w:tcPr>
+            <w:tcW w:w="1630" w:type="dxa"/>
+          </w:tcPr>
+          <w:p>
+            <w:r>
+              <w:t>Clustering</w:t>
+            </w:r>
+          </w:p>
+        </w:tc>
+        <w:tc>
+          <w:tcPr>
+            <w:tcW w:w="1016" w:type="dxa"/>
+          </w:tcPr>
+          <w:p>
+            <w:pPr>
+              <w:rPr>
+                <w:sz w:val="22"/>
+              </w:rPr>
+            </w:pPr>
+            <w:r>
+              <w:rPr>
+                <w:sz w:val="22"/>
+              </w:rPr>
+              <w:t>Chapter 5</w:t>
+            </w:r>
+            <w:r>
+              <w:rPr>
+                <w:sz w:val="22"/>
+              </w:rPr>
+              <w:t xml:space="preserve"> </w:t>
+            </w:r>
+          </w:p>
+        </w:tc>
+        <w:tc>
+          <w:tcPr>
+            <w:tcW w:w="3689" w:type="dxa"/>
+          </w:tcPr>
+          <w:p>
+            <w:pPr>
+              <w:rPr>
+                <w:rFonts w:ascii="Arial" w:hAnsi="Arial" w:cs="Arial"/>
+                <w:color w:val="FF0000"/>
+                <w:sz w:val="22"/>
+              </w:rPr>
+            </w:pPr>
+            <w:r>
+              <w:rPr>
+                <w:rFonts w:ascii="Arial" w:hAnsi="Arial" w:cs="Arial"/>
+                <w:color w:val="FF0000"/>
+                <w:sz w:val="22"/>
+              </w:rPr>
+              <w:t>HW3 – apply several sentiment analyses &amp; cluster a document collection with an unsupervised machine learning method</w:t>
+            </w:r>
+          </w:p>
+          <w:p>
+            <w:pPr>
+              <w:rPr>
+                <w:sz w:val="22"/>
+              </w:rPr>
+            </w:pPr>
+          </w:p>
+        </w:tc>
+      </w:tr>
+      <w:tr>
+        <w:tc>
+          <w:tcPr>
+            <w:tcW w:w="1336" w:type="dxa"/>
+          </w:tcPr>
+          <w:p>
+            <w:r>
+              <w:t>Oct 19 Tuesday</w:t>
+            </w:r>
+          </w:p>
+          <w:p/>
+        </w:tc>
+        <w:tc>
+          <w:tcPr>
+            <w:tcW w:w="1915" w:type="dxa"/>
+          </w:tcPr>
+          <w:p>
+            <w:r>
+              <w:t xml:space="preserve">Document Classification </w:t>
+            </w:r>
+          </w:p>
+        </w:tc>
+        <w:tc>
+          <w:tcPr>
+            <w:tcW w:w="1630" w:type="dxa"/>
+          </w:tcPr>
+          <w:p>
+            <w:r>
+              <w:t>Text2Vec</w:t>
+            </w:r>
+          </w:p>
+        </w:tc>
+        <w:tc>
+          <w:tcPr>
+            <w:tcW w:w="1016" w:type="dxa"/>
+          </w:tcPr>
+          <w:p>
+            <w:r>
+              <w:t>Chapter 6</w:t>
+            </w:r>
+          </w:p>
+        </w:tc>
+        <w:tc>
+          <w:tcPr>
+            <w:tcW w:w="3689" w:type="dxa"/>
+          </w:tcPr>
+          <w:p>
+            <w:pPr>
+              <w:rPr>
+                <w:b/>
+                <w:sz w:val="22"/>
+              </w:rPr>
+            </w:pPr>
+          </w:p>
+          <w:p/>
+        </w:tc>
+      </w:tr>
+      <w:tr>
+        <w:tc>
+          <w:tcPr>
+            <w:tcW w:w="1336" w:type="dxa"/>
+          </w:tcPr>
+          <w:p>
+            <w:r>
+              <w:t>Oct 20 Wednesday</w:t>
+            </w:r>
+          </w:p>
+          <w:p/>
+        </w:tc>
+        <w:tc>
+          <w:tcPr>
+            <w:tcW w:w="1915" w:type="dxa"/>
+          </w:tcPr>
+          <w:p>
+            <w:r>
+              <w:t>Document Classification - LSA</w:t>
+            </w:r>
+          </w:p>
+        </w:tc>
+        <w:tc>
+          <w:tcPr>
+            <w:tcW w:w="1630" w:type="dxa"/>
+          </w:tcPr>
+          <w:p>
+            <w:r>
+              <w:t>Predictive Modeling</w:t>
+            </w:r>
+          </w:p>
+        </w:tc>
+        <w:tc>
+          <w:tcPr>
+            <w:tcW w:w="1016" w:type="dxa"/>
+          </w:tcPr>
+          <w:p>
+            <w:r>
+              <w:t>Chapter 7</w:t>
+            </w:r>
+          </w:p>
+        </w:tc>
+        <w:tc>
+          <w:tcPr>
+            <w:tcW w:w="3689" w:type="dxa"/>
+          </w:tcPr>
+          <w:p>
+            <w:pPr>
+              <w:rPr>
+                <w:b/>
+              </w:rPr>
+            </w:pPr>
+          </w:p>
+        </w:tc>
+      </w:tr>
+      <w:tr>
+        <w:tc>
+          <w:tcPr>
+            <w:tcW w:w="1336" w:type="dxa"/>
+          </w:tcPr>
+          <w:p>
+            <w:r>
+              <w:t>Oct 21 Thursday</w:t>
+            </w:r>
+          </w:p>
+          <w:p/>
+        </w:tc>
+        <w:tc>
+          <w:tcPr>
+            <w:tcW w:w="1915" w:type="dxa"/>
+          </w:tcPr>
+          <w:p>
+            <w:r>
+              <w:t>Predictive Modeling</w:t>
+            </w:r>
+          </w:p>
+        </w:tc>
+        <w:tc>
+          <w:tcPr>
+            <w:tcW w:w="1630" w:type="dxa"/>
+          </w:tcPr>
+          <w:p>
+            <w:r>
+              <w:t>APIs, Webscraping</w:t>
+            </w:r>
+          </w:p>
+        </w:tc>
+        <w:tc>
+          <w:tcPr>
+            <w:tcW w:w="1016" w:type="dxa"/>
+          </w:tcPr>
+          <w:p>
+            <w:r>
+              <w:t>Chapter 9</w:t>
+            </w:r>
+          </w:p>
+        </w:tc>
+        <w:tc>
+          <w:tcPr>
+            <w:tcW w:w="3689" w:type="dxa"/>
+          </w:tcPr>
+          <w:p>
+            <w:pPr>
+              <w:rPr>
+                <w:b/>
+                <w:sz w:val="22"/>
+              </w:rPr>
+            </w:pPr>
+            <w:r>
+              <w:rPr>
+                <w:rFonts w:ascii="Arial" w:hAnsi="Arial" w:cs="Arial"/>
+                <w:color w:val="FF0000"/>
+                <w:sz w:val="22"/>
+              </w:rPr>
+              <w:t>HW4- Following the SEMMA workflow create a document classification model</w:t>
+            </w:r>
+          </w:p>
+        </w:tc>
+      </w:tr>
+      <w:tr>
+        <w:tc>
+          <w:tcPr>
+            <w:tcW w:w="1336" w:type="dxa"/>
+          </w:tcPr>
+          <w:p>
+            <w:r>
+              <w:t>Oct 22 Friday</w:t>
+            </w:r>
+          </w:p>
+          <w:p/>
+        </w:tc>
+        <w:tc>
+          <w:tcPr>
+            <w:tcW w:w="1915" w:type="dxa"/>
+          </w:tcPr>
+          <w:p>
+            <w:r>
+              <w:t xml:space="preserve">Data Science Ethics </w:t>
+            </w:r>
+          </w:p>
+        </w:tc>
+        <w:tc>
+          <w:tcPr>
+            <w:tcW w:w="1630" w:type="dxa"/>
+          </w:tcPr>
+          <w:p>
+            <w:r>
+              <w:t>Modeling Bias</w:t>
+            </w:r>
+          </w:p>
+        </w:tc>
+        <w:tc>
+          <w:tcPr>
+            <w:tcW w:w="1016" w:type="dxa"/>
+          </w:tcPr>
+          <w:p>
+            <w:r>
+              <w:t>Ethics Articles</w:t>
+            </w:r>
+          </w:p>
+        </w:tc>
+        <w:tc>
+          <w:tcPr>
+            <w:tcW w:w="3689" w:type="dxa"/>
+          </w:tcPr>
+          <w:p>
+            <w:pPr>
+              <w:rPr>
+                <w:b/>
+                <w:sz w:val="22"/>
+              </w:rPr>
+            </w:pPr>
+          </w:p>
+        </w:tc>
+      </w:tr>
+    </w:tbl>
     <w:p>
       <w:pPr>
         <w:tabs>
@@ -1988,6 +2814,7 @@
                 <w:sz w:val="21"/>
                 <w:szCs w:val="21"/>
               </w:rPr>
+              <w:lastRenderedPageBreak/>
               <w:t>59.9</w:t>
             </w:r>
           </w:p>
@@ -2609,6 +3436,119 @@
     </w:lvl>
   </w:abstractNum>
   <w:abstractNum w:abstractNumId="5" w15:restartNumberingAfterBreak="0">
+    <w:nsid w:val="5EC56EBB"/>
+    <w:multiLevelType w:val="hybridMultilevel"/>
+    <w:tmpl w:val="B8BCAD1C"/>
+    <w:lvl w:ilvl="0" w:tplc="04090001">
+      <w:start w:val="1"/>
+      <w:numFmt w:val="bullet"/>
+      <w:lvlText w:val=""/>
+      <w:lvlJc w:val="left"/>
+      <w:pPr>
+        <w:ind w:left="720" w:hanging="360"/>
+      </w:pPr>
+      <w:rPr>
+        <w:rFonts w:ascii="Symbol" w:hAnsi="Symbol" w:hint="default"/>
+      </w:rPr>
+    </w:lvl>
+    <w:lvl w:ilvl="1" w:tplc="04090003" w:tentative="1">
+      <w:start w:val="1"/>
+      <w:numFmt w:val="bullet"/>
+      <w:lvlText w:val="o"/>
+      <w:lvlJc w:val="left"/>
+      <w:pPr>
+        <w:ind w:left="1440" w:hanging="360"/>
+      </w:pPr>
+      <w:rPr>
+        <w:rFonts w:ascii="Courier New" w:hAnsi="Courier New" w:cs="Courier New" w:hint="default"/>
+      </w:rPr>
+    </w:lvl>
+    <w:lvl w:ilvl="2" w:tplc="04090005" w:tentative="1">
+      <w:start w:val="1"/>
+      <w:numFmt w:val="bullet"/>
+      <w:lvlText w:val=""/>
+      <w:lvlJc w:val="left"/>
+      <w:pPr>
+        <w:ind w:left="2160" w:hanging="360"/>
+      </w:pPr>
+      <w:rPr>
+        <w:rFonts w:ascii="Wingdings" w:hAnsi="Wingdings" w:hint="default"/>
+      </w:rPr>
+    </w:lvl>
+    <w:lvl w:ilvl="3" w:tplc="04090001" w:tentative="1">
+      <w:start w:val="1"/>
+      <w:numFmt w:val="bullet"/>
+      <w:lvlText w:val=""/>
+      <w:lvlJc w:val="left"/>
+      <w:pPr>
+        <w:ind w:left="2880" w:hanging="360"/>
+      </w:pPr>
+      <w:rPr>
+        <w:rFonts w:ascii="Symbol" w:hAnsi="Symbol" w:hint="default"/>
+      </w:rPr>
+    </w:lvl>
+    <w:lvl w:ilvl="4" w:tplc="04090003" w:tentative="1">
+      <w:start w:val="1"/>
+      <w:numFmt w:val="bullet"/>
+      <w:lvlText w:val="o"/>
+      <w:lvlJc w:val="left"/>
+      <w:pPr>
+        <w:ind w:left="3600" w:hanging="360"/>
+      </w:pPr>
+      <w:rPr>
+        <w:rFonts w:ascii="Courier New" w:hAnsi="Courier New" w:cs="Courier New" w:hint="default"/>
+      </w:rPr>
+    </w:lvl>
+    <w:lvl w:ilvl="5" w:tplc="04090005" w:tentative="1">
+      <w:start w:val="1"/>
+      <w:numFmt w:val="bullet"/>
+      <w:lvlText w:val=""/>
+      <w:lvlJc w:val="left"/>
+      <w:pPr>
+        <w:ind w:left="4320" w:hanging="360"/>
+      </w:pPr>
+      <w:rPr>
+        <w:rFonts w:ascii="Wingdings" w:hAnsi="Wingdings" w:hint="default"/>
+      </w:rPr>
+    </w:lvl>
+    <w:lvl w:ilvl="6" w:tplc="04090001" w:tentative="1">
+      <w:start w:val="1"/>
+      <w:numFmt w:val="bullet"/>
+      <w:lvlText w:val=""/>
+      <w:lvlJc w:val="left"/>
+      <w:pPr>
+        <w:ind w:left="5040" w:hanging="360"/>
+      </w:pPr>
+      <w:rPr>
+        <w:rFonts w:ascii="Symbol" w:hAnsi="Symbol" w:hint="default"/>
+      </w:rPr>
+    </w:lvl>
+    <w:lvl w:ilvl="7" w:tplc="04090003" w:tentative="1">
+      <w:start w:val="1"/>
+      <w:numFmt w:val="bullet"/>
+      <w:lvlText w:val="o"/>
+      <w:lvlJc w:val="left"/>
+      <w:pPr>
+        <w:ind w:left="5760" w:hanging="360"/>
+      </w:pPr>
+      <w:rPr>
+        <w:rFonts w:ascii="Courier New" w:hAnsi="Courier New" w:cs="Courier New" w:hint="default"/>
+      </w:rPr>
+    </w:lvl>
+    <w:lvl w:ilvl="8" w:tplc="04090005" w:tentative="1">
+      <w:start w:val="1"/>
+      <w:numFmt w:val="bullet"/>
+      <w:lvlText w:val=""/>
+      <w:lvlJc w:val="left"/>
+      <w:pPr>
+        <w:ind w:left="6480" w:hanging="360"/>
+      </w:pPr>
+      <w:rPr>
+        <w:rFonts w:ascii="Wingdings" w:hAnsi="Wingdings" w:hint="default"/>
+      </w:rPr>
+    </w:lvl>
+  </w:abstractNum>
+  <w:abstractNum w:abstractNumId="6" w15:restartNumberingAfterBreak="0">
     <w:nsid w:val="73BD6A0F"/>
     <w:multiLevelType w:val="hybridMultilevel"/>
     <w:tmpl w:val="23D27230"/>
@@ -2722,7 +3662,7 @@
     </w:lvl>
   </w:abstractNum>
   <w:num w:numId="1">
-    <w:abstractNumId w:val="5"/>
+    <w:abstractNumId w:val="6"/>
   </w:num>
   <w:num w:numId="2">
     <w:abstractNumId w:val="0"/>
@@ -2738,6 +3678,9 @@
   </w:num>
   <w:num w:numId="6">
     <w:abstractNumId w:val="4"/>
+  </w:num>
+  <w:num w:numId="7">
+    <w:abstractNumId w:val="5"/>
   </w:num>
 </w:numbering>
 </file>

</xml_diff>

<commit_message>
add lessons 1 and 2
</commit_message>
<xml_diff>
--- a/LUX_NLP_Syllabus_revised Sept15.docx
+++ b/LUX_NLP_Syllabus_revised Sept15.docx
@@ -2098,6 +2098,61 @@
           <w:p>
             <w:pPr>
               <w:rPr>
+                <w:sz w:val="22"/>
+              </w:rPr>
+            </w:pPr>
+          </w:p>
+        </w:tc>
+      </w:tr>
+      <w:tr>
+        <w:tc>
+          <w:tcPr>
+            <w:tcW w:w="1336" w:type="dxa"/>
+          </w:tcPr>
+          <w:p>
+            <w:r>
+              <w:t>Oct 19 Tuesday</w:t>
+            </w:r>
+          </w:p>
+          <w:p/>
+        </w:tc>
+        <w:tc>
+          <w:tcPr>
+            <w:tcW w:w="1915" w:type="dxa"/>
+          </w:tcPr>
+          <w:p>
+            <w:r>
+              <w:t xml:space="preserve">Document Classification </w:t>
+            </w:r>
+          </w:p>
+        </w:tc>
+        <w:tc>
+          <w:tcPr>
+            <w:tcW w:w="1630" w:type="dxa"/>
+          </w:tcPr>
+          <w:p>
+            <w:r>
+              <w:t>Text2Vec</w:t>
+            </w:r>
+          </w:p>
+        </w:tc>
+        <w:tc>
+          <w:tcPr>
+            <w:tcW w:w="1016" w:type="dxa"/>
+          </w:tcPr>
+          <w:p>
+            <w:r>
+              <w:t>Chapter 6</w:t>
+            </w:r>
+          </w:p>
+        </w:tc>
+        <w:tc>
+          <w:tcPr>
+            <w:tcW w:w="3689" w:type="dxa"/>
+          </w:tcPr>
+          <w:p>
+            <w:pPr>
+              <w:rPr>
                 <w:rFonts w:ascii="Arial" w:hAnsi="Arial" w:cs="Arial"/>
                 <w:color w:val="FF0000"/>
                 <w:sz w:val="22"/>
@@ -2111,69 +2166,6 @@
               </w:rPr>
               <w:t>HW3 – apply several sentiment analyses &amp; cluster a document collection with an unsupervised machine learning method</w:t>
             </w:r>
-          </w:p>
-          <w:p>
-            <w:pPr>
-              <w:rPr>
-                <w:sz w:val="22"/>
-              </w:rPr>
-            </w:pPr>
-          </w:p>
-        </w:tc>
-      </w:tr>
-      <w:tr>
-        <w:tc>
-          <w:tcPr>
-            <w:tcW w:w="1336" w:type="dxa"/>
-          </w:tcPr>
-          <w:p>
-            <w:r>
-              <w:t>Oct 19 Tuesday</w:t>
-            </w:r>
-          </w:p>
-          <w:p/>
-        </w:tc>
-        <w:tc>
-          <w:tcPr>
-            <w:tcW w:w="1915" w:type="dxa"/>
-          </w:tcPr>
-          <w:p>
-            <w:r>
-              <w:t xml:space="preserve">Document Classification </w:t>
-            </w:r>
-          </w:p>
-        </w:tc>
-        <w:tc>
-          <w:tcPr>
-            <w:tcW w:w="1630" w:type="dxa"/>
-          </w:tcPr>
-          <w:p>
-            <w:r>
-              <w:t>Text2Vec</w:t>
-            </w:r>
-          </w:p>
-        </w:tc>
-        <w:tc>
-          <w:tcPr>
-            <w:tcW w:w="1016" w:type="dxa"/>
-          </w:tcPr>
-          <w:p>
-            <w:r>
-              <w:t>Chapter 6</w:t>
-            </w:r>
-          </w:p>
-        </w:tc>
-        <w:tc>
-          <w:tcPr>
-            <w:tcW w:w="3689" w:type="dxa"/>
-          </w:tcPr>
-          <w:p>
-            <w:pPr>
-              <w:rPr>
-                <w:b/>
-                <w:sz w:val="22"/>
-              </w:rPr>
-            </w:pPr>
           </w:p>
           <w:p/>
         </w:tc>

</xml_diff>

<commit_message>
add backup Case data sets
</commit_message>
<xml_diff>
--- a/LUX_NLP_Syllabus_revised Sept15.docx
+++ b/LUX_NLP_Syllabus_revised Sept15.docx
@@ -2313,63 +2313,80 @@
                 <w:sz w:val="22"/>
               </w:rPr>
             </w:pPr>
-            <w:r>
+          </w:p>
+        </w:tc>
+      </w:tr>
+      <w:tr>
+        <w:tc>
+          <w:tcPr>
+            <w:tcW w:w="1336" w:type="dxa"/>
+          </w:tcPr>
+          <w:p>
+            <w:r>
+              <w:t>Oct 22 Friday</w:t>
+            </w:r>
+          </w:p>
+          <w:p/>
+        </w:tc>
+        <w:tc>
+          <w:tcPr>
+            <w:tcW w:w="1915" w:type="dxa"/>
+          </w:tcPr>
+          <w:p>
+            <w:r>
+              <w:t xml:space="preserve">Data Science Ethics </w:t>
+            </w:r>
+          </w:p>
+        </w:tc>
+        <w:tc>
+          <w:tcPr>
+            <w:tcW w:w="1630" w:type="dxa"/>
+          </w:tcPr>
+          <w:p>
+            <w:r>
+              <w:t>Modeling Bias</w:t>
+            </w:r>
+          </w:p>
+        </w:tc>
+        <w:tc>
+          <w:tcPr>
+            <w:tcW w:w="1016" w:type="dxa"/>
+          </w:tcPr>
+          <w:p>
+            <w:r>
+              <w:t>Ethics Articles</w:t>
+            </w:r>
+          </w:p>
+        </w:tc>
+        <w:tc>
+          <w:tcPr>
+            <w:tcW w:w="3689" w:type="dxa"/>
+          </w:tcPr>
+          <w:p>
+            <w:pPr>
               <w:rPr>
                 <w:rFonts w:ascii="Arial" w:hAnsi="Arial" w:cs="Arial"/>
                 <w:color w:val="FF0000"/>
                 <w:sz w:val="22"/>
               </w:rPr>
+            </w:pPr>
+            <w:r>
+              <w:rPr>
+                <w:rFonts w:ascii="Arial" w:hAnsi="Arial" w:cs="Arial"/>
+                <w:color w:val="FF0000"/>
+                <w:sz w:val="22"/>
+              </w:rPr>
               <w:t>HW4- Following the SEMMA workflow create a document classification model</w:t>
             </w:r>
-          </w:p>
-        </w:tc>
-      </w:tr>
-      <w:tr>
-        <w:tc>
-          <w:tcPr>
-            <w:tcW w:w="1336" w:type="dxa"/>
-          </w:tcPr>
-          <w:p>
-            <w:r>
-              <w:t>Oct 22 Friday</w:t>
-            </w:r>
-          </w:p>
-          <w:p/>
-        </w:tc>
-        <w:tc>
-          <w:tcPr>
-            <w:tcW w:w="1915" w:type="dxa"/>
-          </w:tcPr>
-          <w:p>
-            <w:r>
-              <w:t xml:space="preserve">Data Science Ethics </w:t>
-            </w:r>
-          </w:p>
-        </w:tc>
-        <w:tc>
-          <w:tcPr>
-            <w:tcW w:w="1630" w:type="dxa"/>
-          </w:tcPr>
-          <w:p>
-            <w:r>
-              <w:t>Modeling Bias</w:t>
-            </w:r>
-          </w:p>
-        </w:tc>
-        <w:tc>
-          <w:tcPr>
-            <w:tcW w:w="1016" w:type="dxa"/>
-          </w:tcPr>
-          <w:p>
-            <w:r>
-              <w:t>Ethics Articles</w:t>
-            </w:r>
-          </w:p>
-        </w:tc>
-        <w:tc>
-          <w:tcPr>
-            <w:tcW w:w="3689" w:type="dxa"/>
-          </w:tcPr>
+            <w:r>
+              <w:rPr>
+                <w:rFonts w:ascii="Arial" w:hAnsi="Arial" w:cs="Arial"/>
+                <w:color w:val="FF0000"/>
+                <w:sz w:val="22"/>
+              </w:rPr>
+              <w:t xml:space="preserve"> due Oct 23</w:t>
+            </w:r>
+          </w:p>
           <w:p>
             <w:pPr>
               <w:rPr>
@@ -2377,6 +2394,22 @@
                 <w:sz w:val="22"/>
               </w:rPr>
             </w:pPr>
+            <w:r>
+              <w:rPr>
+                <w:i/>
+                <w:iCs/>
+                <w:sz w:val="22"/>
+              </w:rPr>
+              <w:t xml:space="preserve">Moved due to HW </w:t>
+            </w:r>
+            <w:r>
+              <w:rPr>
+                <w:i/>
+                <w:iCs/>
+                <w:sz w:val="22"/>
+              </w:rPr>
+              <w:t>data missing</w:t>
+            </w:r>
           </w:p>
         </w:tc>
       </w:tr>
@@ -2687,6 +2720,7 @@
                 <w:sz w:val="21"/>
                 <w:szCs w:val="21"/>
               </w:rPr>
+              <w:lastRenderedPageBreak/>
               <w:t>76.9</w:t>
             </w:r>
           </w:p>
@@ -2841,7 +2875,6 @@
                 <w:sz w:val="21"/>
                 <w:szCs w:val="21"/>
               </w:rPr>
-              <w:lastRenderedPageBreak/>
               <w:t>59.9</w:t>
             </w:r>
           </w:p>

</xml_diff>